<commit_message>
Yolov8 model update addition in week 4
</commit_message>
<xml_diff>
--- a/ImplementationUpdtaes.docx
+++ b/ImplementationUpdtaes.docx
@@ -494,8 +494,6 @@
           <w:t>https://github.com/manavchouhan115/KeypointEstimation/blob/main/DataPreprocessing/LoadData.py</w:t>
         </w:r>
       </w:hyperlink>
-      <w:bookmarkStart w:id="0" w:name="_GoBack"/>
-      <w:bookmarkEnd w:id="0"/>
     </w:p>
     <w:p>
       <w:pPr>
@@ -839,10 +837,7 @@
       </w:r>
       <w:proofErr w:type="spellEnd"/>
       <w:r>
-        <w:t xml:space="preserve"> models scale the input size based on the model version (EfficientNet-B0 to B7). </w:t>
-      </w:r>
-      <w:r>
-        <w:t xml:space="preserve">The typical Input sizes ranges from </w:t>
+        <w:t xml:space="preserve"> models scale the input size based on the model version (EfficientNet-B0 to B7). The typical Input sizes ranges from </w:t>
       </w:r>
       <w:r>
         <w:t>224x224</w:t>
@@ -2287,29 +2282,31 @@
           <w:rFonts w:ascii="var(--colab-code-font-family)" w:hAnsi="var(--colab-code-font-family)"/>
           <w:color w:val="D5D5D5"/>
         </w:rPr>
-        <w:t>st</w:t>
-      </w:r>
+        <w:t>stick_classification_accuracy</w:t>
+      </w:r>
+      <w:proofErr w:type="spellEnd"/>
       <w:r>
         <w:rPr>
           <w:rFonts w:ascii="var(--colab-code-font-family)" w:hAnsi="var(--colab-code-font-family)"/>
           <w:color w:val="D5D5D5"/>
         </w:rPr>
-        <w:t>ick_classification_accuracy</w:t>
-      </w:r>
-      <w:proofErr w:type="spellEnd"/>
+        <w:t xml:space="preserve">: 0.6669 - </w:t>
+      </w:r>
+      <w:proofErr w:type="spellStart"/>
       <w:r>
         <w:rPr>
           <w:rFonts w:ascii="var(--colab-code-font-family)" w:hAnsi="var(--colab-code-font-family)"/>
           <w:color w:val="D5D5D5"/>
         </w:rPr>
-        <w:t>: 0.6</w:t>
-      </w:r>
+        <w:t>stick_coordinates_mae</w:t>
+      </w:r>
+      <w:proofErr w:type="spellEnd"/>
       <w:r>
         <w:rPr>
           <w:rFonts w:ascii="var(--colab-code-font-family)" w:hAnsi="var(--colab-code-font-family)"/>
           <w:color w:val="D5D5D5"/>
         </w:rPr>
-        <w:t xml:space="preserve">669 - </w:t>
+        <w:t xml:space="preserve">: 50.3552 - </w:t>
       </w:r>
       <w:proofErr w:type="spellStart"/>
       <w:r>
@@ -2317,7 +2314,7 @@
           <w:rFonts w:ascii="var(--colab-code-font-family)" w:hAnsi="var(--colab-code-font-family)"/>
           <w:color w:val="D5D5D5"/>
         </w:rPr>
-        <w:t>stick_coordinates_mae</w:t>
+        <w:t>val_loss</w:t>
       </w:r>
       <w:proofErr w:type="spellEnd"/>
       <w:r>
@@ -2325,7 +2322,7 @@
           <w:rFonts w:ascii="var(--colab-code-font-family)" w:hAnsi="var(--colab-code-font-family)"/>
           <w:color w:val="D5D5D5"/>
         </w:rPr>
-        <w:t xml:space="preserve">: 50.3552 - </w:t>
+        <w:t xml:space="preserve">: 3600.0256 - </w:t>
       </w:r>
       <w:proofErr w:type="spellStart"/>
       <w:r>
@@ -2333,7 +2330,7 @@
           <w:rFonts w:ascii="var(--colab-code-font-family)" w:hAnsi="var(--colab-code-font-family)"/>
           <w:color w:val="D5D5D5"/>
         </w:rPr>
-        <w:t>val_loss</w:t>
+        <w:t>val_stick_classification_accuracy</w:t>
       </w:r>
       <w:proofErr w:type="spellEnd"/>
       <w:r>
@@ -2341,37 +2338,7 @@
           <w:rFonts w:ascii="var(--colab-code-font-family)" w:hAnsi="var(--colab-code-font-family)"/>
           <w:color w:val="D5D5D5"/>
         </w:rPr>
-        <w:t xml:space="preserve">: 3600.0256 - </w:t>
-      </w:r>
-      <w:proofErr w:type="spellStart"/>
-      <w:r>
-        <w:rPr>
-          <w:rFonts w:ascii="var(--colab-code-font-family)" w:hAnsi="var(--colab-code-font-family)"/>
-          <w:color w:val="D5D5D5"/>
-        </w:rPr>
-        <w:t>val_st</w:t>
-      </w:r>
-      <w:r>
-        <w:rPr>
-          <w:rFonts w:ascii="var(--colab-code-font-family)" w:hAnsi="var(--colab-code-font-family)"/>
-          <w:color w:val="D5D5D5"/>
-        </w:rPr>
-        <w:t>ick_classification_accuracy</w:t>
-      </w:r>
-      <w:proofErr w:type="spellEnd"/>
-      <w:r>
-        <w:rPr>
-          <w:rFonts w:ascii="var(--colab-code-font-family)" w:hAnsi="var(--colab-code-font-family)"/>
-          <w:color w:val="D5D5D5"/>
-        </w:rPr>
-        <w:t>: 0.</w:t>
-      </w:r>
-      <w:r>
-        <w:rPr>
-          <w:rFonts w:ascii="var(--colab-code-font-family)" w:hAnsi="var(--colab-code-font-family)"/>
-          <w:color w:val="D5D5D5"/>
-        </w:rPr>
-        <w:t xml:space="preserve">543 - </w:t>
+        <w:t xml:space="preserve">: 0.543 - </w:t>
       </w:r>
       <w:proofErr w:type="spellStart"/>
       <w:r>
@@ -2486,6 +2453,1175 @@
       <w:r>
         <w:t xml:space="preserve"> fine Tuning the model to get better results.</w:t>
       </w:r>
+    </w:p>
+    <w:p/>
+    <w:p>
+      <w:pPr>
+        <w:rPr>
+          <w:b/>
+        </w:rPr>
+      </w:pPr>
+      <w:r>
+        <w:rPr>
+          <w:b/>
+        </w:rPr>
+        <w:t>Week 4:</w:t>
+      </w:r>
+    </w:p>
+    <w:p>
+      <w:pPr>
+        <w:pStyle w:val="ListParagraph"/>
+        <w:numPr>
+          <w:ilvl w:val="0"/>
+          <w:numId w:val="9"/>
+        </w:numPr>
+      </w:pPr>
+      <w:r>
+        <w:rPr>
+          <w:b/>
+        </w:rPr>
+        <w:t>Yolov8 model</w:t>
+      </w:r>
+      <w:r>
+        <w:t xml:space="preserve"> </w:t>
+      </w:r>
+      <w:proofErr w:type="gramStart"/>
+      <w:r>
+        <w:t xml:space="preserve">-  </w:t>
+      </w:r>
+      <w:r>
+        <w:t>YOLOv8</w:t>
+      </w:r>
+      <w:proofErr w:type="gramEnd"/>
+      <w:r>
+        <w:t xml:space="preserve"> is the latest iteration in the You Only Look Once (YOLO) family of object detection models, designed for superior speed and accuracy in computer vision</w:t>
+      </w:r>
+      <w:r>
+        <w:t>.</w:t>
+      </w:r>
+    </w:p>
+    <w:p>
+      <w:pPr>
+        <w:pStyle w:val="ListParagraph"/>
+        <w:numPr>
+          <w:ilvl w:val="0"/>
+          <w:numId w:val="9"/>
+        </w:numPr>
+      </w:pPr>
+      <w:r>
+        <w:t>I</w:t>
+      </w:r>
+      <w:r>
+        <w:t>t offers better performance</w:t>
+      </w:r>
+      <w:r>
+        <w:t xml:space="preserve"> in real time applications.</w:t>
+      </w:r>
+    </w:p>
+    <w:p>
+      <w:pPr>
+        <w:pStyle w:val="ListParagraph"/>
+        <w:numPr>
+          <w:ilvl w:val="0"/>
+          <w:numId w:val="9"/>
+        </w:numPr>
+      </w:pPr>
+      <w:r>
+        <w:t>YOLOv8 can detect multiple classes of objects within an image or video frame.</w:t>
+      </w:r>
+    </w:p>
+    <w:p>
+      <w:pPr>
+        <w:pStyle w:val="ListParagraph"/>
+        <w:numPr>
+          <w:ilvl w:val="0"/>
+          <w:numId w:val="9"/>
+        </w:numPr>
+      </w:pPr>
+      <w:r>
+        <w:t>Model Variants l</w:t>
+      </w:r>
+      <w:r>
+        <w:t>ike YOLOv5, YOLOv8 offers different model sizes, such as YOLOv8n (</w:t>
+      </w:r>
+      <w:proofErr w:type="spellStart"/>
+      <w:r>
+        <w:t>nano</w:t>
+      </w:r>
+      <w:proofErr w:type="spellEnd"/>
+      <w:r>
+        <w:t>), YOLOv8s (small), YOLOv8m (medium), and YOLOv8l (large). These variants balance the trade-off between computational cost and accuracy.</w:t>
+      </w:r>
+    </w:p>
+    <w:p>
+      <w:pPr>
+        <w:pStyle w:val="ListParagraph"/>
+        <w:numPr>
+          <w:ilvl w:val="0"/>
+          <w:numId w:val="9"/>
+        </w:numPr>
+      </w:pPr>
+      <w:r>
+        <w:t xml:space="preserve">I have trained our dataset on </w:t>
+      </w:r>
+      <w:r>
+        <w:rPr>
+          <w:b/>
+        </w:rPr>
+        <w:t>Yolov8s</w:t>
+      </w:r>
+      <w:r>
+        <w:rPr>
+          <w:b/>
+        </w:rPr>
+        <w:t xml:space="preserve"> </w:t>
+      </w:r>
+      <w:r>
+        <w:rPr>
+          <w:b/>
+        </w:rPr>
+        <w:t xml:space="preserve">(small) </w:t>
+      </w:r>
+      <w:r>
+        <w:rPr>
+          <w:b/>
+        </w:rPr>
+        <w:t>model</w:t>
+      </w:r>
+      <w:r>
+        <w:rPr>
+          <w:b/>
+        </w:rPr>
+        <w:t xml:space="preserve"> </w:t>
+      </w:r>
+      <w:r>
+        <w:t>and it has provided the best accuracy so far.</w:t>
+      </w:r>
+      <w:r>
+        <w:t xml:space="preserve"> </w:t>
+      </w:r>
+    </w:p>
+    <w:p>
+      <w:pPr>
+        <w:pStyle w:val="ListParagraph"/>
+        <w:numPr>
+          <w:ilvl w:val="0"/>
+          <w:numId w:val="9"/>
+        </w:numPr>
+      </w:pPr>
+      <w:proofErr w:type="spellStart"/>
+      <w:r>
+        <w:t>Yolo</w:t>
+      </w:r>
+      <w:proofErr w:type="spellEnd"/>
+      <w:r>
+        <w:t xml:space="preserve"> is generally a bounding box algorithm. I have tried to fine tune it with outputting </w:t>
+      </w:r>
+      <w:proofErr w:type="spellStart"/>
+      <w:r>
+        <w:t>heatmap</w:t>
+      </w:r>
+      <w:proofErr w:type="spellEnd"/>
+      <w:r>
+        <w:t xml:space="preserve"> lines for identifying sticks.</w:t>
+      </w:r>
+    </w:p>
+    <w:p>
+      <w:pPr>
+        <w:pStyle w:val="ListParagraph"/>
+        <w:numPr>
+          <w:ilvl w:val="0"/>
+          <w:numId w:val="9"/>
+        </w:numPr>
+      </w:pPr>
+      <w:proofErr w:type="spellStart"/>
+      <w:r>
+        <w:t>Yolo</w:t>
+      </w:r>
+      <w:proofErr w:type="spellEnd"/>
+      <w:r>
+        <w:t xml:space="preserve"> models are available through </w:t>
+      </w:r>
+      <w:proofErr w:type="spellStart"/>
+      <w:r>
+        <w:rPr>
+          <w:rStyle w:val="Strong"/>
+        </w:rPr>
+        <w:t>Ultralytics</w:t>
+      </w:r>
+      <w:proofErr w:type="spellEnd"/>
+      <w:r>
+        <w:t xml:space="preserve"> library provides simple APIs to train</w:t>
+      </w:r>
+      <w:r>
+        <w:t>.</w:t>
+      </w:r>
+    </w:p>
+    <w:p>
+      <w:pPr>
+        <w:pStyle w:val="ListParagraph"/>
+        <w:numPr>
+          <w:ilvl w:val="0"/>
+          <w:numId w:val="9"/>
+        </w:numPr>
+      </w:pPr>
+      <w:r>
+        <w:t>Parameters used for training:</w:t>
+      </w:r>
+    </w:p>
+    <w:p>
+      <w:pPr>
+        <w:pStyle w:val="ListParagraph"/>
+        <w:ind w:left="1080" w:firstLine="360"/>
+      </w:pPr>
+      <w:proofErr w:type="gramStart"/>
+      <w:r>
+        <w:t>epochs=</w:t>
+      </w:r>
+      <w:proofErr w:type="gramEnd"/>
+      <w:r>
+        <w:t>50,  # Number of epochs</w:t>
+      </w:r>
+    </w:p>
+    <w:p>
+      <w:pPr>
+        <w:pStyle w:val="ListParagraph"/>
+        <w:ind w:left="1080"/>
+      </w:pPr>
+      <w:r>
+        <w:t xml:space="preserve">   </w:t>
+      </w:r>
+      <w:r>
+        <w:tab/>
+      </w:r>
+      <w:r>
+        <w:t xml:space="preserve"> </w:t>
+      </w:r>
+      <w:proofErr w:type="spellStart"/>
+      <w:proofErr w:type="gramStart"/>
+      <w:r>
+        <w:t>imgsz</w:t>
+      </w:r>
+      <w:proofErr w:type="spellEnd"/>
+      <w:r>
+        <w:t>=</w:t>
+      </w:r>
+      <w:proofErr w:type="gramEnd"/>
+      <w:r>
+        <w:t>640,  # Image size</w:t>
+      </w:r>
+    </w:p>
+    <w:p>
+      <w:pPr>
+        <w:pStyle w:val="ListParagraph"/>
+        <w:ind w:left="1080"/>
+      </w:pPr>
+      <w:r>
+        <w:t xml:space="preserve">   </w:t>
+      </w:r>
+      <w:r>
+        <w:tab/>
+      </w:r>
+      <w:r>
+        <w:t xml:space="preserve"> </w:t>
+      </w:r>
+      <w:proofErr w:type="gramStart"/>
+      <w:r>
+        <w:t>batch=</w:t>
+      </w:r>
+      <w:proofErr w:type="gramEnd"/>
+      <w:r>
+        <w:t>16,  # Batch size</w:t>
+      </w:r>
+    </w:p>
+    <w:p>
+      <w:pPr>
+        <w:pStyle w:val="ListParagraph"/>
+        <w:ind w:left="1080"/>
+      </w:pPr>
+      <w:r>
+        <w:tab/>
+        <w:t xml:space="preserve"> Optimizer – Adam</w:t>
+      </w:r>
+    </w:p>
+    <w:p>
+      <w:pPr>
+        <w:pStyle w:val="ListParagraph"/>
+        <w:ind w:left="1080"/>
+      </w:pPr>
+      <w:r>
+        <w:tab/>
+        <w:t xml:space="preserve"> Learning rate = 0.01</w:t>
+      </w:r>
+    </w:p>
+    <w:p>
+      <w:pPr>
+        <w:pStyle w:val="ListParagraph"/>
+        <w:numPr>
+          <w:ilvl w:val="0"/>
+          <w:numId w:val="9"/>
+        </w:numPr>
+      </w:pPr>
+      <w:r>
+        <w:t xml:space="preserve">The training part took around 1 </w:t>
+      </w:r>
+      <w:proofErr w:type="spellStart"/>
+      <w:r>
+        <w:t>hr</w:t>
+      </w:r>
+      <w:proofErr w:type="spellEnd"/>
+      <w:r>
+        <w:t xml:space="preserve"> to run on Google </w:t>
+      </w:r>
+      <w:proofErr w:type="spellStart"/>
+      <w:r>
+        <w:t>colab</w:t>
+      </w:r>
+      <w:proofErr w:type="spellEnd"/>
+      <w:r>
+        <w:t xml:space="preserve"> for 50 epochs.</w:t>
+      </w:r>
+    </w:p>
+    <w:p>
+      <w:pPr>
+        <w:pStyle w:val="ListParagraph"/>
+        <w:numPr>
+          <w:ilvl w:val="0"/>
+          <w:numId w:val="9"/>
+        </w:numPr>
+      </w:pPr>
+      <w:r>
+        <w:t>Results for the training are as follows</w:t>
+      </w:r>
+    </w:p>
+    <w:p>
+      <w:pPr>
+        <w:shd w:val="clear" w:color="auto" w:fill="383838"/>
+        <w:tabs>
+          <w:tab w:val="left" w:pos="916"/>
+          <w:tab w:val="left" w:pos="1832"/>
+          <w:tab w:val="left" w:pos="2748"/>
+          <w:tab w:val="left" w:pos="3664"/>
+          <w:tab w:val="left" w:pos="4580"/>
+          <w:tab w:val="left" w:pos="5496"/>
+          <w:tab w:val="left" w:pos="6412"/>
+          <w:tab w:val="left" w:pos="7328"/>
+          <w:tab w:val="left" w:pos="8244"/>
+          <w:tab w:val="left" w:pos="9160"/>
+          <w:tab w:val="left" w:pos="10076"/>
+          <w:tab w:val="left" w:pos="10992"/>
+          <w:tab w:val="left" w:pos="11908"/>
+          <w:tab w:val="left" w:pos="12824"/>
+          <w:tab w:val="left" w:pos="13740"/>
+          <w:tab w:val="left" w:pos="14656"/>
+        </w:tabs>
+        <w:spacing w:after="0" w:line="240" w:lineRule="auto"/>
+        <w:ind w:left="720"/>
+        <w:rPr>
+          <w:rFonts w:ascii="var(--colab-code-font-family)" w:eastAsia="Times New Roman" w:hAnsi="var(--colab-code-font-family)" w:cs="Courier New"/>
+          <w:color w:val="D5D5D5"/>
+          <w:sz w:val="20"/>
+          <w:szCs w:val="20"/>
+          <w:lang w:eastAsia="en-IN"/>
+        </w:rPr>
+      </w:pPr>
+      <w:proofErr w:type="spellStart"/>
+      <w:r>
+        <w:rPr>
+          <w:rFonts w:ascii="var(--colab-code-font-family)" w:eastAsia="Times New Roman" w:hAnsi="var(--colab-code-font-family)" w:cs="Courier New"/>
+          <w:color w:val="D5D5D5"/>
+          <w:sz w:val="20"/>
+          <w:szCs w:val="20"/>
+          <w:lang w:eastAsia="en-IN"/>
+        </w:rPr>
+        <w:lastRenderedPageBreak/>
+        <w:t>Ultralytics</w:t>
+      </w:r>
+      <w:proofErr w:type="spellEnd"/>
+      <w:r>
+        <w:rPr>
+          <w:rFonts w:ascii="var(--colab-code-font-family)" w:eastAsia="Times New Roman" w:hAnsi="var(--colab-code-font-family)" w:cs="Courier New"/>
+          <w:color w:val="D5D5D5"/>
+          <w:sz w:val="20"/>
+          <w:szCs w:val="20"/>
+          <w:lang w:eastAsia="en-IN"/>
+        </w:rPr>
+        <w:t xml:space="preserve"> YOLOv8.2.98 </w:t>
+      </w:r>
+      <w:r>
+        <w:rPr>
+          <w:rFonts w:ascii="Times New Roman" w:eastAsia="Times New Roman" w:hAnsi="Times New Roman" w:cs="Times New Roman"/>
+          <w:color w:val="D5D5D5"/>
+          <w:sz w:val="20"/>
+          <w:szCs w:val="20"/>
+          <w:lang w:eastAsia="en-IN"/>
+        </w:rPr>
+        <w:t>🚀</w:t>
+      </w:r>
+      <w:r>
+        <w:rPr>
+          <w:rFonts w:ascii="var(--colab-code-font-family)" w:eastAsia="Times New Roman" w:hAnsi="var(--colab-code-font-family)" w:cs="Courier New"/>
+          <w:color w:val="D5D5D5"/>
+          <w:sz w:val="20"/>
+          <w:szCs w:val="20"/>
+          <w:lang w:eastAsia="en-IN"/>
+        </w:rPr>
+        <w:t xml:space="preserve"> Python-3.10.12 torch-2.4.1+cu121 CUDA</w:t>
+      </w:r>
+      <w:proofErr w:type="gramStart"/>
+      <w:r>
+        <w:rPr>
+          <w:rFonts w:ascii="var(--colab-code-font-family)" w:eastAsia="Times New Roman" w:hAnsi="var(--colab-code-font-family)" w:cs="Courier New"/>
+          <w:color w:val="D5D5D5"/>
+          <w:sz w:val="20"/>
+          <w:szCs w:val="20"/>
+          <w:lang w:eastAsia="en-IN"/>
+        </w:rPr>
+        <w:t>:0</w:t>
+      </w:r>
+      <w:proofErr w:type="gramEnd"/>
+      <w:r>
+        <w:rPr>
+          <w:rFonts w:ascii="var(--colab-code-font-family)" w:eastAsia="Times New Roman" w:hAnsi="var(--colab-code-font-family)" w:cs="Courier New"/>
+          <w:color w:val="D5D5D5"/>
+          <w:sz w:val="20"/>
+          <w:szCs w:val="20"/>
+          <w:lang w:eastAsia="en-IN"/>
+        </w:rPr>
+        <w:t xml:space="preserve"> (Tesla T4, 15102MiB)</w:t>
+      </w:r>
+    </w:p>
+    <w:p>
+      <w:pPr>
+        <w:shd w:val="clear" w:color="auto" w:fill="383838"/>
+        <w:tabs>
+          <w:tab w:val="left" w:pos="916"/>
+          <w:tab w:val="left" w:pos="1832"/>
+          <w:tab w:val="left" w:pos="2748"/>
+          <w:tab w:val="left" w:pos="3664"/>
+          <w:tab w:val="left" w:pos="4580"/>
+          <w:tab w:val="left" w:pos="5496"/>
+          <w:tab w:val="left" w:pos="6412"/>
+          <w:tab w:val="left" w:pos="7328"/>
+          <w:tab w:val="left" w:pos="8244"/>
+          <w:tab w:val="left" w:pos="9160"/>
+          <w:tab w:val="left" w:pos="10076"/>
+          <w:tab w:val="left" w:pos="10992"/>
+          <w:tab w:val="left" w:pos="11908"/>
+          <w:tab w:val="left" w:pos="12824"/>
+          <w:tab w:val="left" w:pos="13740"/>
+          <w:tab w:val="left" w:pos="14656"/>
+        </w:tabs>
+        <w:spacing w:after="0" w:line="240" w:lineRule="auto"/>
+        <w:ind w:left="720"/>
+        <w:rPr>
+          <w:rFonts w:ascii="var(--colab-code-font-family)" w:eastAsia="Times New Roman" w:hAnsi="var(--colab-code-font-family)" w:cs="Courier New"/>
+          <w:color w:val="D5D5D5"/>
+          <w:sz w:val="20"/>
+          <w:szCs w:val="20"/>
+          <w:lang w:eastAsia="en-IN"/>
+        </w:rPr>
+      </w:pPr>
+      <w:r>
+        <w:rPr>
+          <w:rFonts w:ascii="var(--colab-code-font-family)" w:eastAsia="Times New Roman" w:hAnsi="var(--colab-code-font-family)" w:cs="Courier New"/>
+          <w:color w:val="D5D5D5"/>
+          <w:sz w:val="20"/>
+          <w:szCs w:val="20"/>
+          <w:lang w:eastAsia="en-IN"/>
+        </w:rPr>
+        <w:t>Model summary (fused): 168 layers, 11,126,358 parameters, 0 gradients, 28.4 GFLOPs</w:t>
+      </w:r>
+    </w:p>
+    <w:p>
+      <w:pPr>
+        <w:shd w:val="clear" w:color="auto" w:fill="383838"/>
+        <w:tabs>
+          <w:tab w:val="left" w:pos="916"/>
+          <w:tab w:val="left" w:pos="1832"/>
+          <w:tab w:val="left" w:pos="2748"/>
+          <w:tab w:val="left" w:pos="3664"/>
+          <w:tab w:val="left" w:pos="4580"/>
+          <w:tab w:val="left" w:pos="5496"/>
+          <w:tab w:val="left" w:pos="6412"/>
+          <w:tab w:val="left" w:pos="7328"/>
+          <w:tab w:val="left" w:pos="8244"/>
+          <w:tab w:val="left" w:pos="9160"/>
+          <w:tab w:val="left" w:pos="10076"/>
+          <w:tab w:val="left" w:pos="10992"/>
+          <w:tab w:val="left" w:pos="11908"/>
+          <w:tab w:val="left" w:pos="12824"/>
+          <w:tab w:val="left" w:pos="13740"/>
+          <w:tab w:val="left" w:pos="14656"/>
+        </w:tabs>
+        <w:spacing w:after="0" w:line="240" w:lineRule="auto"/>
+        <w:ind w:left="720"/>
+        <w:rPr>
+          <w:rFonts w:ascii="var(--colab-code-font-family)" w:eastAsia="Times New Roman" w:hAnsi="var(--colab-code-font-family)" w:cs="Courier New"/>
+          <w:color w:val="D5D5D5"/>
+          <w:sz w:val="20"/>
+          <w:szCs w:val="20"/>
+          <w:lang w:eastAsia="en-IN"/>
+        </w:rPr>
+      </w:pPr>
+      <w:r>
+        <w:rPr>
+          <w:rFonts w:ascii="var(--colab-code-font-family)" w:eastAsia="Times New Roman" w:hAnsi="var(--colab-code-font-family)" w:cs="Courier New"/>
+          <w:color w:val="D5D5D5"/>
+          <w:sz w:val="20"/>
+          <w:szCs w:val="20"/>
+          <w:lang w:eastAsia="en-IN"/>
+        </w:rPr>
+        <w:t xml:space="preserve">                 Class     </w:t>
+      </w:r>
+      <w:proofErr w:type="gramStart"/>
+      <w:r>
+        <w:rPr>
+          <w:rFonts w:ascii="var(--colab-code-font-family)" w:eastAsia="Times New Roman" w:hAnsi="var(--colab-code-font-family)" w:cs="Courier New"/>
+          <w:color w:val="D5D5D5"/>
+          <w:sz w:val="20"/>
+          <w:szCs w:val="20"/>
+          <w:lang w:eastAsia="en-IN"/>
+        </w:rPr>
+        <w:t>Images  Instances</w:t>
+      </w:r>
+      <w:proofErr w:type="gramEnd"/>
+      <w:r>
+        <w:rPr>
+          <w:rFonts w:ascii="var(--colab-code-font-family)" w:eastAsia="Times New Roman" w:hAnsi="var(--colab-code-font-family)" w:cs="Courier New"/>
+          <w:color w:val="D5D5D5"/>
+          <w:sz w:val="20"/>
+          <w:szCs w:val="20"/>
+          <w:lang w:eastAsia="en-IN"/>
+        </w:rPr>
+        <w:t xml:space="preserve">      Box(</w:t>
+      </w:r>
+      <w:r>
+        <w:rPr>
+          <w:rFonts w:ascii="var(--colab-code-font-family)" w:eastAsia="Times New Roman" w:hAnsi="var(--colab-code-font-family)" w:cs="Courier New"/>
+          <w:color w:val="D5D5D5"/>
+          <w:sz w:val="20"/>
+          <w:szCs w:val="20"/>
+          <w:lang w:eastAsia="en-IN"/>
+        </w:rPr>
+        <w:tab/>
+      </w:r>
+      <w:r>
+        <w:rPr>
+          <w:rFonts w:ascii="var(--colab-code-font-family)" w:eastAsia="Times New Roman" w:hAnsi="var(--colab-code-font-family)" w:cs="Courier New"/>
+          <w:color w:val="D5D5D5"/>
+          <w:sz w:val="20"/>
+          <w:szCs w:val="20"/>
+          <w:lang w:eastAsia="en-IN"/>
+        </w:rPr>
+        <w:t xml:space="preserve">P          </w:t>
+      </w:r>
+      <w:r>
+        <w:rPr>
+          <w:rFonts w:ascii="var(--colab-code-font-family)" w:eastAsia="Times New Roman" w:hAnsi="var(--colab-code-font-family)" w:cs="Courier New"/>
+          <w:color w:val="D5D5D5"/>
+          <w:sz w:val="20"/>
+          <w:szCs w:val="20"/>
+          <w:lang w:eastAsia="en-IN"/>
+        </w:rPr>
+        <w:t xml:space="preserve">   </w:t>
+      </w:r>
+      <w:r>
+        <w:rPr>
+          <w:rFonts w:ascii="var(--colab-code-font-family)" w:eastAsia="Times New Roman" w:hAnsi="var(--colab-code-font-family)" w:cs="Courier New"/>
+          <w:color w:val="D5D5D5"/>
+          <w:sz w:val="20"/>
+          <w:szCs w:val="20"/>
+          <w:lang w:eastAsia="en-IN"/>
+        </w:rPr>
+        <w:t xml:space="preserve">R      </w:t>
+      </w:r>
+      <w:r>
+        <w:rPr>
+          <w:rFonts w:ascii="var(--colab-code-font-family)" w:eastAsia="Times New Roman" w:hAnsi="var(--colab-code-font-family)" w:cs="Courier New"/>
+          <w:color w:val="D5D5D5"/>
+          <w:sz w:val="20"/>
+          <w:szCs w:val="20"/>
+          <w:lang w:eastAsia="en-IN"/>
+        </w:rPr>
+        <w:t xml:space="preserve">     </w:t>
+      </w:r>
+      <w:r>
+        <w:rPr>
+          <w:rFonts w:ascii="var(--colab-code-font-family)" w:eastAsia="Times New Roman" w:hAnsi="var(--colab-code-font-family)" w:cs="Courier New"/>
+          <w:color w:val="D5D5D5"/>
+          <w:sz w:val="20"/>
+          <w:szCs w:val="20"/>
+          <w:lang w:eastAsia="en-IN"/>
+        </w:rPr>
+        <w:t xml:space="preserve">mAP50  </w:t>
+      </w:r>
+      <w:r>
+        <w:rPr>
+          <w:rFonts w:ascii="var(--colab-code-font-family)" w:eastAsia="Times New Roman" w:hAnsi="var(--colab-code-font-family)" w:cs="Courier New"/>
+          <w:color w:val="D5D5D5"/>
+          <w:sz w:val="20"/>
+          <w:szCs w:val="20"/>
+          <w:lang w:eastAsia="en-IN"/>
+        </w:rPr>
+        <w:t xml:space="preserve">  </w:t>
+      </w:r>
+      <w:r>
+        <w:rPr>
+          <w:rFonts w:ascii="var(--colab-code-font-family)" w:eastAsia="Times New Roman" w:hAnsi="var(--colab-code-font-family)" w:cs="Courier New"/>
+          <w:color w:val="D5D5D5"/>
+          <w:sz w:val="20"/>
+          <w:szCs w:val="20"/>
+          <w:lang w:eastAsia="en-IN"/>
+        </w:rPr>
+        <w:t xml:space="preserve">mAP50-95): </w:t>
+      </w:r>
+    </w:p>
+    <w:p>
+      <w:pPr>
+        <w:shd w:val="clear" w:color="auto" w:fill="383838"/>
+        <w:tabs>
+          <w:tab w:val="left" w:pos="916"/>
+          <w:tab w:val="left" w:pos="1832"/>
+          <w:tab w:val="left" w:pos="2748"/>
+          <w:tab w:val="left" w:pos="3664"/>
+          <w:tab w:val="left" w:pos="4580"/>
+          <w:tab w:val="left" w:pos="5496"/>
+          <w:tab w:val="left" w:pos="6412"/>
+          <w:tab w:val="left" w:pos="7328"/>
+          <w:tab w:val="left" w:pos="8244"/>
+          <w:tab w:val="left" w:pos="9160"/>
+          <w:tab w:val="left" w:pos="10076"/>
+          <w:tab w:val="left" w:pos="10992"/>
+          <w:tab w:val="left" w:pos="11908"/>
+          <w:tab w:val="left" w:pos="12824"/>
+          <w:tab w:val="left" w:pos="13740"/>
+          <w:tab w:val="left" w:pos="14656"/>
+        </w:tabs>
+        <w:spacing w:after="0" w:line="240" w:lineRule="auto"/>
+        <w:ind w:left="720"/>
+        <w:rPr>
+          <w:rFonts w:ascii="var(--colab-code-font-family)" w:eastAsia="Times New Roman" w:hAnsi="var(--colab-code-font-family)" w:cs="Courier New"/>
+          <w:color w:val="D5D5D5"/>
+          <w:sz w:val="20"/>
+          <w:szCs w:val="20"/>
+          <w:lang w:eastAsia="en-IN"/>
+        </w:rPr>
+      </w:pPr>
+      <w:r>
+        <w:rPr>
+          <w:rFonts w:ascii="var(--colab-code-font-family)" w:eastAsia="Times New Roman" w:hAnsi="var(--colab-code-font-family)" w:cs="Courier New"/>
+          <w:color w:val="D5D5D5"/>
+          <w:sz w:val="20"/>
+          <w:szCs w:val="20"/>
+          <w:lang w:eastAsia="en-IN"/>
+        </w:rPr>
+        <w:t xml:space="preserve">                   </w:t>
+      </w:r>
+      <w:proofErr w:type="gramStart"/>
+      <w:r>
+        <w:rPr>
+          <w:rFonts w:ascii="var(--colab-code-font-family)" w:eastAsia="Times New Roman" w:hAnsi="var(--colab-code-font-family)" w:cs="Courier New"/>
+          <w:color w:val="D5D5D5"/>
+          <w:sz w:val="20"/>
+          <w:szCs w:val="20"/>
+          <w:lang w:eastAsia="en-IN"/>
+        </w:rPr>
+        <w:t>all</w:t>
+      </w:r>
+      <w:proofErr w:type="gramEnd"/>
+      <w:r>
+        <w:rPr>
+          <w:rFonts w:ascii="var(--colab-code-font-family)" w:eastAsia="Times New Roman" w:hAnsi="var(--colab-code-font-family)" w:cs="Courier New"/>
+          <w:color w:val="D5D5D5"/>
+          <w:sz w:val="20"/>
+          <w:szCs w:val="20"/>
+          <w:lang w:eastAsia="en-IN"/>
+        </w:rPr>
+        <w:t xml:space="preserve">        </w:t>
+      </w:r>
+      <w:r>
+        <w:rPr>
+          <w:rFonts w:ascii="var(--colab-code-font-family)" w:eastAsia="Times New Roman" w:hAnsi="var(--colab-code-font-family)" w:cs="Courier New"/>
+          <w:color w:val="D5D5D5"/>
+          <w:sz w:val="20"/>
+          <w:szCs w:val="20"/>
+          <w:lang w:eastAsia="en-IN"/>
+        </w:rPr>
+        <w:t xml:space="preserve">   </w:t>
+      </w:r>
+      <w:r>
+        <w:rPr>
+          <w:rFonts w:ascii="var(--colab-code-font-family)" w:eastAsia="Times New Roman" w:hAnsi="var(--colab-code-font-family)" w:cs="Courier New"/>
+          <w:color w:val="D5D5D5"/>
+          <w:sz w:val="20"/>
+          <w:szCs w:val="20"/>
+          <w:lang w:eastAsia="en-IN"/>
+        </w:rPr>
+        <w:t xml:space="preserve">234        437      </w:t>
+      </w:r>
+      <w:r>
+        <w:rPr>
+          <w:rFonts w:ascii="var(--colab-code-font-family)" w:eastAsia="Times New Roman" w:hAnsi="var(--colab-code-font-family)" w:cs="Courier New"/>
+          <w:color w:val="D5D5D5"/>
+          <w:sz w:val="20"/>
+          <w:szCs w:val="20"/>
+          <w:lang w:eastAsia="en-IN"/>
+        </w:rPr>
+        <w:tab/>
+      </w:r>
+      <w:r>
+        <w:rPr>
+          <w:rFonts w:ascii="var(--colab-code-font-family)" w:eastAsia="Times New Roman" w:hAnsi="var(--colab-code-font-family)" w:cs="Courier New"/>
+          <w:color w:val="D5D5D5"/>
+          <w:sz w:val="20"/>
+          <w:szCs w:val="20"/>
+          <w:lang w:eastAsia="en-IN"/>
+        </w:rPr>
+        <w:t xml:space="preserve">0.683      0.526      </w:t>
+      </w:r>
+      <w:r>
+        <w:rPr>
+          <w:rFonts w:ascii="var(--colab-code-font-family)" w:eastAsia="Times New Roman" w:hAnsi="var(--colab-code-font-family)" w:cs="Courier New"/>
+          <w:color w:val="D5D5D5"/>
+          <w:sz w:val="20"/>
+          <w:szCs w:val="20"/>
+          <w:lang w:eastAsia="en-IN"/>
+        </w:rPr>
+        <w:t xml:space="preserve">0.6     </w:t>
+      </w:r>
+      <w:r>
+        <w:rPr>
+          <w:rFonts w:ascii="var(--colab-code-font-family)" w:eastAsia="Times New Roman" w:hAnsi="var(--colab-code-font-family)" w:cs="Courier New"/>
+          <w:color w:val="D5D5D5"/>
+          <w:sz w:val="20"/>
+          <w:szCs w:val="20"/>
+          <w:lang w:eastAsia="en-IN"/>
+        </w:rPr>
+        <w:t xml:space="preserve">    </w:t>
+      </w:r>
+      <w:r>
+        <w:rPr>
+          <w:rFonts w:ascii="var(--colab-code-font-family)" w:eastAsia="Times New Roman" w:hAnsi="var(--colab-code-font-family)" w:cs="Courier New"/>
+          <w:color w:val="D5D5D5"/>
+          <w:sz w:val="20"/>
+          <w:szCs w:val="20"/>
+          <w:lang w:eastAsia="en-IN"/>
+        </w:rPr>
+        <w:t xml:space="preserve"> 0.369</w:t>
+      </w:r>
+    </w:p>
+    <w:p>
+      <w:pPr>
+        <w:shd w:val="clear" w:color="auto" w:fill="383838"/>
+        <w:tabs>
+          <w:tab w:val="left" w:pos="916"/>
+          <w:tab w:val="left" w:pos="1832"/>
+          <w:tab w:val="left" w:pos="2748"/>
+          <w:tab w:val="left" w:pos="3664"/>
+          <w:tab w:val="left" w:pos="4580"/>
+          <w:tab w:val="left" w:pos="5496"/>
+          <w:tab w:val="left" w:pos="6412"/>
+          <w:tab w:val="left" w:pos="7328"/>
+          <w:tab w:val="left" w:pos="8244"/>
+          <w:tab w:val="left" w:pos="9160"/>
+          <w:tab w:val="left" w:pos="10076"/>
+          <w:tab w:val="left" w:pos="10992"/>
+          <w:tab w:val="left" w:pos="11908"/>
+          <w:tab w:val="left" w:pos="12824"/>
+          <w:tab w:val="left" w:pos="13740"/>
+          <w:tab w:val="left" w:pos="14656"/>
+        </w:tabs>
+        <w:spacing w:after="0" w:line="240" w:lineRule="auto"/>
+        <w:ind w:left="720"/>
+        <w:rPr>
+          <w:rFonts w:ascii="var(--colab-code-font-family)" w:eastAsia="Times New Roman" w:hAnsi="var(--colab-code-font-family)" w:cs="Courier New"/>
+          <w:color w:val="D5D5D5"/>
+          <w:sz w:val="20"/>
+          <w:szCs w:val="20"/>
+          <w:lang w:eastAsia="en-IN"/>
+        </w:rPr>
+      </w:pPr>
+      <w:r>
+        <w:rPr>
+          <w:rFonts w:ascii="var(--colab-code-font-family)" w:eastAsia="Times New Roman" w:hAnsi="var(--colab-code-font-family)" w:cs="Courier New"/>
+          <w:color w:val="D5D5D5"/>
+          <w:sz w:val="20"/>
+          <w:szCs w:val="20"/>
+          <w:lang w:eastAsia="en-IN"/>
+        </w:rPr>
+        <w:t xml:space="preserve">           </w:t>
+      </w:r>
+      <w:proofErr w:type="spellStart"/>
+      <w:r>
+        <w:rPr>
+          <w:rFonts w:ascii="var(--colab-code-font-family)" w:eastAsia="Times New Roman" w:hAnsi="var(--colab-code-font-family)" w:cs="Courier New"/>
+          <w:color w:val="D5D5D5"/>
+          <w:sz w:val="20"/>
+          <w:szCs w:val="20"/>
+          <w:lang w:eastAsia="en-IN"/>
+        </w:rPr>
+        <w:t>small_stick</w:t>
+      </w:r>
+      <w:proofErr w:type="spellEnd"/>
+      <w:r>
+        <w:rPr>
+          <w:rFonts w:ascii="var(--colab-code-font-family)" w:eastAsia="Times New Roman" w:hAnsi="var(--colab-code-font-family)" w:cs="Courier New"/>
+          <w:color w:val="D5D5D5"/>
+          <w:sz w:val="20"/>
+          <w:szCs w:val="20"/>
+          <w:lang w:eastAsia="en-IN"/>
+        </w:rPr>
+        <w:t xml:space="preserve">    </w:t>
+      </w:r>
+      <w:r>
+        <w:rPr>
+          <w:rFonts w:ascii="var(--colab-code-font-family)" w:eastAsia="Times New Roman" w:hAnsi="var(--colab-code-font-family)" w:cs="Courier New"/>
+          <w:color w:val="D5D5D5"/>
+          <w:sz w:val="20"/>
+          <w:szCs w:val="20"/>
+          <w:lang w:eastAsia="en-IN"/>
+        </w:rPr>
+        <w:t xml:space="preserve"> 215        215      </w:t>
+      </w:r>
+      <w:r>
+        <w:rPr>
+          <w:rFonts w:ascii="var(--colab-code-font-family)" w:eastAsia="Times New Roman" w:hAnsi="var(--colab-code-font-family)" w:cs="Courier New"/>
+          <w:color w:val="D5D5D5"/>
+          <w:sz w:val="20"/>
+          <w:szCs w:val="20"/>
+          <w:lang w:eastAsia="en-IN"/>
+        </w:rPr>
+        <w:tab/>
+      </w:r>
+      <w:r>
+        <w:rPr>
+          <w:rFonts w:ascii="var(--colab-code-font-family)" w:eastAsia="Times New Roman" w:hAnsi="var(--colab-code-font-family)" w:cs="Courier New"/>
+          <w:color w:val="D5D5D5"/>
+          <w:sz w:val="20"/>
+          <w:szCs w:val="20"/>
+          <w:lang w:eastAsia="en-IN"/>
+        </w:rPr>
+        <w:t xml:space="preserve">0.63      </w:t>
+      </w:r>
+      <w:r>
+        <w:rPr>
+          <w:rFonts w:ascii="var(--colab-code-font-family)" w:eastAsia="Times New Roman" w:hAnsi="var(--colab-code-font-family)" w:cs="Courier New"/>
+          <w:color w:val="D5D5D5"/>
+          <w:sz w:val="20"/>
+          <w:szCs w:val="20"/>
+          <w:lang w:eastAsia="en-IN"/>
+        </w:rPr>
+        <w:t xml:space="preserve">  </w:t>
+      </w:r>
+      <w:r>
+        <w:rPr>
+          <w:rFonts w:ascii="var(--colab-code-font-family)" w:eastAsia="Times New Roman" w:hAnsi="var(--colab-code-font-family)" w:cs="Courier New"/>
+          <w:color w:val="D5D5D5"/>
+          <w:sz w:val="20"/>
+          <w:szCs w:val="20"/>
+          <w:lang w:eastAsia="en-IN"/>
+        </w:rPr>
+        <w:t>0.435      0.507      0.301</w:t>
+      </w:r>
+    </w:p>
+    <w:p>
+      <w:pPr>
+        <w:shd w:val="clear" w:color="auto" w:fill="383838"/>
+        <w:tabs>
+          <w:tab w:val="left" w:pos="916"/>
+          <w:tab w:val="left" w:pos="1832"/>
+          <w:tab w:val="left" w:pos="2748"/>
+          <w:tab w:val="left" w:pos="3664"/>
+          <w:tab w:val="left" w:pos="4580"/>
+          <w:tab w:val="left" w:pos="5496"/>
+          <w:tab w:val="left" w:pos="6412"/>
+          <w:tab w:val="left" w:pos="7328"/>
+          <w:tab w:val="left" w:pos="8244"/>
+          <w:tab w:val="left" w:pos="9160"/>
+          <w:tab w:val="left" w:pos="10076"/>
+          <w:tab w:val="left" w:pos="10992"/>
+          <w:tab w:val="left" w:pos="11908"/>
+          <w:tab w:val="left" w:pos="12824"/>
+          <w:tab w:val="left" w:pos="13740"/>
+          <w:tab w:val="left" w:pos="14656"/>
+        </w:tabs>
+        <w:spacing w:after="0" w:line="240" w:lineRule="auto"/>
+        <w:ind w:left="720"/>
+        <w:rPr>
+          <w:rFonts w:ascii="var(--colab-code-font-family)" w:eastAsia="Times New Roman" w:hAnsi="var(--colab-code-font-family)" w:cs="Courier New"/>
+          <w:color w:val="D5D5D5"/>
+          <w:sz w:val="20"/>
+          <w:szCs w:val="20"/>
+          <w:lang w:eastAsia="en-IN"/>
+        </w:rPr>
+      </w:pPr>
+      <w:r>
+        <w:rPr>
+          <w:rFonts w:ascii="var(--colab-code-font-family)" w:eastAsia="Times New Roman" w:hAnsi="var(--colab-code-font-family)" w:cs="Courier New"/>
+          <w:color w:val="D5D5D5"/>
+          <w:sz w:val="20"/>
+          <w:szCs w:val="20"/>
+          <w:lang w:eastAsia="en-IN"/>
+        </w:rPr>
+        <w:t xml:space="preserve">             </w:t>
+      </w:r>
+      <w:proofErr w:type="spellStart"/>
+      <w:r>
+        <w:rPr>
+          <w:rFonts w:ascii="var(--colab-code-font-family)" w:eastAsia="Times New Roman" w:hAnsi="var(--colab-code-font-family)" w:cs="Courier New"/>
+          <w:color w:val="D5D5D5"/>
+          <w:sz w:val="20"/>
+          <w:szCs w:val="20"/>
+          <w:lang w:eastAsia="en-IN"/>
+        </w:rPr>
+        <w:t>big_stick</w:t>
+      </w:r>
+      <w:proofErr w:type="spellEnd"/>
+      <w:r>
+        <w:rPr>
+          <w:rFonts w:ascii="var(--colab-code-font-family)" w:eastAsia="Times New Roman" w:hAnsi="var(--colab-code-font-family)" w:cs="Courier New"/>
+          <w:color w:val="D5D5D5"/>
+          <w:sz w:val="20"/>
+          <w:szCs w:val="20"/>
+          <w:lang w:eastAsia="en-IN"/>
+        </w:rPr>
+        <w:t xml:space="preserve">       222        222      </w:t>
+      </w:r>
+      <w:r>
+        <w:rPr>
+          <w:rFonts w:ascii="var(--colab-code-font-family)" w:eastAsia="Times New Roman" w:hAnsi="var(--colab-code-font-family)" w:cs="Courier New"/>
+          <w:color w:val="D5D5D5"/>
+          <w:sz w:val="20"/>
+          <w:szCs w:val="20"/>
+          <w:lang w:eastAsia="en-IN"/>
+        </w:rPr>
+        <w:tab/>
+      </w:r>
+      <w:r>
+        <w:rPr>
+          <w:rFonts w:ascii="var(--colab-code-font-family)" w:eastAsia="Times New Roman" w:hAnsi="var(--colab-code-font-family)" w:cs="Courier New"/>
+          <w:color w:val="D5D5D5"/>
+          <w:sz w:val="20"/>
+          <w:szCs w:val="20"/>
+          <w:lang w:eastAsia="en-IN"/>
+        </w:rPr>
+        <w:t>0.737      0.617      0.694      0.436</w:t>
+      </w:r>
+    </w:p>
+    <w:p>
+      <w:pPr>
+        <w:pStyle w:val="ListParagraph"/>
+        <w:ind w:left="1080"/>
+      </w:pPr>
+    </w:p>
+    <w:p>
+      <w:pPr>
+        <w:pStyle w:val="ListParagraph"/>
+        <w:numPr>
+          <w:ilvl w:val="0"/>
+          <w:numId w:val="9"/>
+        </w:numPr>
+      </w:pPr>
+      <w:r>
+        <w:t>The results are not promising enough for real time applications. Need to fine tune model further.</w:t>
+      </w:r>
+    </w:p>
+    <w:p>
+      <w:pPr>
+        <w:pStyle w:val="ListParagraph"/>
+        <w:numPr>
+          <w:ilvl w:val="0"/>
+          <w:numId w:val="9"/>
+        </w:numPr>
+      </w:pPr>
+      <w:r>
+        <w:t>Result example</w:t>
+      </w:r>
+    </w:p>
+    <w:p>
+      <w:pPr>
+        <w:pStyle w:val="NormalWeb"/>
+        <w:ind w:left="720"/>
+      </w:pPr>
+      <w:r>
+        <w:rPr>
+          <w:noProof/>
+        </w:rPr>
+        <w:drawing>
+          <wp:inline distT="0" distB="0" distL="0" distR="0" wp14:anchorId="4821DAE3" wp14:editId="55D711CD">
+            <wp:extent cx="5000966" cy="2813391"/>
+            <wp:effectExtent l="0" t="0" r="0" b="6350"/>
+            <wp:docPr id="4" name="Picture 4" descr="C:\Users\Manav\Desktop\KeypointEstimation\testYoloModel\testYoloImageSamples\54_frame_0004_output.jpeg"/>
+            <wp:cNvGraphicFramePr>
+              <a:graphicFrameLocks xmlns:a="http://schemas.openxmlformats.org/drawingml/2006/main" noChangeAspect="1"/>
+            </wp:cNvGraphicFramePr>
+            <a:graphic xmlns:a="http://schemas.openxmlformats.org/drawingml/2006/main">
+              <a:graphicData uri="http://schemas.openxmlformats.org/drawingml/2006/picture">
+                <pic:pic xmlns:pic="http://schemas.openxmlformats.org/drawingml/2006/picture">
+                  <pic:nvPicPr>
+                    <pic:cNvPr id="0" name="Picture 3" descr="C:\Users\Manav\Desktop\KeypointEstimation\testYoloModel\testYoloImageSamples\54_frame_0004_output.jpeg"/>
+                    <pic:cNvPicPr>
+                      <a:picLocks noChangeAspect="1" noChangeArrowheads="1"/>
+                    </pic:cNvPicPr>
+                  </pic:nvPicPr>
+                  <pic:blipFill>
+                    <a:blip r:embed="rId12" cstate="print">
+                      <a:extLst>
+                        <a:ext uri="{28A0092B-C50C-407E-A947-70E740481C1C}">
+                          <a14:useLocalDpi xmlns:a14="http://schemas.microsoft.com/office/drawing/2010/main" val="0"/>
+                        </a:ext>
+                      </a:extLst>
+                    </a:blip>
+                    <a:srcRect/>
+                    <a:stretch>
+                      <a:fillRect/>
+                    </a:stretch>
+                  </pic:blipFill>
+                  <pic:spPr bwMode="auto">
+                    <a:xfrm>
+                      <a:off x="0" y="0"/>
+                      <a:ext cx="5007492" cy="2817062"/>
+                    </a:xfrm>
+                    <a:prstGeom prst="rect">
+                      <a:avLst/>
+                    </a:prstGeom>
+                    <a:noFill/>
+                    <a:ln>
+                      <a:noFill/>
+                    </a:ln>
+                  </pic:spPr>
+                </pic:pic>
+              </a:graphicData>
+            </a:graphic>
+          </wp:inline>
+        </w:drawing>
+      </w:r>
+    </w:p>
+    <w:p>
+      <w:pPr>
+        <w:pStyle w:val="NormalWeb"/>
+        <w:ind w:left="720"/>
+      </w:pPr>
+    </w:p>
+    <w:p>
+      <w:pPr>
+        <w:pStyle w:val="ListParagraph"/>
+        <w:numPr>
+          <w:ilvl w:val="0"/>
+          <w:numId w:val="9"/>
+        </w:numPr>
+      </w:pPr>
+      <w:r>
+        <w:t xml:space="preserve">As you can see above </w:t>
+      </w:r>
+      <w:proofErr w:type="gramStart"/>
+      <w:r>
+        <w:t>The</w:t>
+      </w:r>
+      <w:proofErr w:type="gramEnd"/>
+      <w:r>
+        <w:t xml:space="preserve"> model is able to classify the sticks as big and small and also able to identify its coordinates correctly.</w:t>
+      </w:r>
+    </w:p>
+    <w:p>
+      <w:pPr>
+        <w:pStyle w:val="ListParagraph"/>
+        <w:numPr>
+          <w:ilvl w:val="0"/>
+          <w:numId w:val="9"/>
+        </w:numPr>
+      </w:pPr>
+      <w:r>
+        <w:t>Limitations:</w:t>
+      </w:r>
+    </w:p>
+    <w:p>
+      <w:pPr>
+        <w:pStyle w:val="ListParagraph"/>
+        <w:numPr>
+          <w:ilvl w:val="0"/>
+          <w:numId w:val="10"/>
+        </w:numPr>
+      </w:pPr>
+      <w:r>
+        <w:t>The accuracy as the model is low. Not able to identify all the images correctly.</w:t>
+      </w:r>
+    </w:p>
+    <w:p>
+      <w:pPr>
+        <w:pStyle w:val="ListParagraph"/>
+        <w:numPr>
+          <w:ilvl w:val="0"/>
+          <w:numId w:val="10"/>
+        </w:numPr>
+      </w:pPr>
+      <w:r>
+        <w:t>Misclassifies small and big sticks opposite sometimes</w:t>
+      </w:r>
+    </w:p>
+    <w:p>
+      <w:pPr>
+        <w:pStyle w:val="ListParagraph"/>
+        <w:numPr>
+          <w:ilvl w:val="0"/>
+          <w:numId w:val="10"/>
+        </w:numPr>
+      </w:pPr>
+      <w:r>
+        <w:t>If the whole stick is not clearly visible. It fails to identify it at all.</w:t>
+      </w:r>
+    </w:p>
+    <w:p>
+      <w:pPr>
+        <w:pStyle w:val="ListParagraph"/>
+        <w:numPr>
+          <w:ilvl w:val="0"/>
+          <w:numId w:val="10"/>
+        </w:numPr>
+      </w:pPr>
+      <w:r>
+        <w:t>For lower quality images or if the background is bright the accuracy goes down further.</w:t>
+      </w:r>
+    </w:p>
+    <w:p>
+      <w:pPr>
+        <w:pStyle w:val="ListParagraph"/>
+        <w:numPr>
+          <w:ilvl w:val="0"/>
+          <w:numId w:val="10"/>
+        </w:numPr>
+      </w:pPr>
+      <w:r>
+        <w:t xml:space="preserve">Is identifying more than 3 sticks too if </w:t>
+      </w:r>
+      <w:proofErr w:type="gramStart"/>
+      <w:r>
+        <w:t>its</w:t>
+      </w:r>
+      <w:proofErr w:type="gramEnd"/>
+      <w:r>
+        <w:t xml:space="preserve"> visible.</w:t>
+      </w:r>
+    </w:p>
+    <w:p>
+      <w:pPr>
+        <w:pStyle w:val="ListParagraph"/>
+        <w:numPr>
+          <w:ilvl w:val="0"/>
+          <w:numId w:val="10"/>
+        </w:numPr>
+      </w:pPr>
+      <w:r>
+        <w:t>Not really scaling efficiently on real time.</w:t>
+      </w:r>
+    </w:p>
+    <w:p>
+      <w:pPr>
+        <w:ind w:left="1080"/>
+      </w:pPr>
+      <w:bookmarkStart w:id="0" w:name="_GoBack"/>
+      <w:bookmarkEnd w:id="0"/>
     </w:p>
     <w:sectPr>
       <w:pgSz w:w="11906" w:h="16838"/>
@@ -3171,10 +4307,188 @@
     </w:lvl>
   </w:abstractNum>
   <w:abstractNum w:abstractNumId="7">
+    <w:nsid w:val="69052138"/>
+    <w:multiLevelType w:val="hybridMultilevel"/>
+    <w:tmpl w:val="1700DD28"/>
+    <w:lvl w:ilvl="0" w:tplc="C7F20EEE">
+      <w:start w:val="1"/>
+      <w:numFmt w:val="lowerLetter"/>
+      <w:lvlText w:val="%1."/>
+      <w:lvlJc w:val="left"/>
+      <w:pPr>
+        <w:ind w:left="1440" w:hanging="360"/>
+      </w:pPr>
+      <w:rPr>
+        <w:rFonts w:hint="default"/>
+      </w:rPr>
+    </w:lvl>
+    <w:lvl w:ilvl="1" w:tplc="40090019" w:tentative="1">
+      <w:start w:val="1"/>
+      <w:numFmt w:val="lowerLetter"/>
+      <w:lvlText w:val="%2."/>
+      <w:lvlJc w:val="left"/>
+      <w:pPr>
+        <w:ind w:left="2160" w:hanging="360"/>
+      </w:pPr>
+    </w:lvl>
+    <w:lvl w:ilvl="2" w:tplc="4009001B" w:tentative="1">
+      <w:start w:val="1"/>
+      <w:numFmt w:val="lowerRoman"/>
+      <w:lvlText w:val="%3."/>
+      <w:lvlJc w:val="right"/>
+      <w:pPr>
+        <w:ind w:left="2880" w:hanging="180"/>
+      </w:pPr>
+    </w:lvl>
+    <w:lvl w:ilvl="3" w:tplc="4009000F" w:tentative="1">
+      <w:start w:val="1"/>
+      <w:numFmt w:val="decimal"/>
+      <w:lvlText w:val="%4."/>
+      <w:lvlJc w:val="left"/>
+      <w:pPr>
+        <w:ind w:left="3600" w:hanging="360"/>
+      </w:pPr>
+    </w:lvl>
+    <w:lvl w:ilvl="4" w:tplc="40090019" w:tentative="1">
+      <w:start w:val="1"/>
+      <w:numFmt w:val="lowerLetter"/>
+      <w:lvlText w:val="%5."/>
+      <w:lvlJc w:val="left"/>
+      <w:pPr>
+        <w:ind w:left="4320" w:hanging="360"/>
+      </w:pPr>
+    </w:lvl>
+    <w:lvl w:ilvl="5" w:tplc="4009001B" w:tentative="1">
+      <w:start w:val="1"/>
+      <w:numFmt w:val="lowerRoman"/>
+      <w:lvlText w:val="%6."/>
+      <w:lvlJc w:val="right"/>
+      <w:pPr>
+        <w:ind w:left="5040" w:hanging="180"/>
+      </w:pPr>
+    </w:lvl>
+    <w:lvl w:ilvl="6" w:tplc="4009000F" w:tentative="1">
+      <w:start w:val="1"/>
+      <w:numFmt w:val="decimal"/>
+      <w:lvlText w:val="%7."/>
+      <w:lvlJc w:val="left"/>
+      <w:pPr>
+        <w:ind w:left="5760" w:hanging="360"/>
+      </w:pPr>
+    </w:lvl>
+    <w:lvl w:ilvl="7" w:tplc="40090019" w:tentative="1">
+      <w:start w:val="1"/>
+      <w:numFmt w:val="lowerLetter"/>
+      <w:lvlText w:val="%8."/>
+      <w:lvlJc w:val="left"/>
+      <w:pPr>
+        <w:ind w:left="6480" w:hanging="360"/>
+      </w:pPr>
+    </w:lvl>
+    <w:lvl w:ilvl="8" w:tplc="4009001B" w:tentative="1">
+      <w:start w:val="1"/>
+      <w:numFmt w:val="lowerRoman"/>
+      <w:lvlText w:val="%9."/>
+      <w:lvlJc w:val="right"/>
+      <w:pPr>
+        <w:ind w:left="7200" w:hanging="180"/>
+      </w:pPr>
+    </w:lvl>
+  </w:abstractNum>
+  <w:abstractNum w:abstractNumId="8">
     <w:nsid w:val="763938D3"/>
     <w:multiLevelType w:val="hybridMultilevel"/>
     <w:tmpl w:val="6FB4BC10"/>
     <w:lvl w:ilvl="0" w:tplc="1D28F3C4">
+      <w:start w:val="1"/>
+      <w:numFmt w:val="decimal"/>
+      <w:lvlText w:val="%1."/>
+      <w:lvlJc w:val="left"/>
+      <w:pPr>
+        <w:ind w:left="1080" w:hanging="360"/>
+      </w:pPr>
+      <w:rPr>
+        <w:rFonts w:hint="default"/>
+      </w:rPr>
+    </w:lvl>
+    <w:lvl w:ilvl="1" w:tplc="40090019" w:tentative="1">
+      <w:start w:val="1"/>
+      <w:numFmt w:val="lowerLetter"/>
+      <w:lvlText w:val="%2."/>
+      <w:lvlJc w:val="left"/>
+      <w:pPr>
+        <w:ind w:left="1800" w:hanging="360"/>
+      </w:pPr>
+    </w:lvl>
+    <w:lvl w:ilvl="2" w:tplc="4009001B" w:tentative="1">
+      <w:start w:val="1"/>
+      <w:numFmt w:val="lowerRoman"/>
+      <w:lvlText w:val="%3."/>
+      <w:lvlJc w:val="right"/>
+      <w:pPr>
+        <w:ind w:left="2520" w:hanging="180"/>
+      </w:pPr>
+    </w:lvl>
+    <w:lvl w:ilvl="3" w:tplc="4009000F" w:tentative="1">
+      <w:start w:val="1"/>
+      <w:numFmt w:val="decimal"/>
+      <w:lvlText w:val="%4."/>
+      <w:lvlJc w:val="left"/>
+      <w:pPr>
+        <w:ind w:left="3240" w:hanging="360"/>
+      </w:pPr>
+    </w:lvl>
+    <w:lvl w:ilvl="4" w:tplc="40090019" w:tentative="1">
+      <w:start w:val="1"/>
+      <w:numFmt w:val="lowerLetter"/>
+      <w:lvlText w:val="%5."/>
+      <w:lvlJc w:val="left"/>
+      <w:pPr>
+        <w:ind w:left="3960" w:hanging="360"/>
+      </w:pPr>
+    </w:lvl>
+    <w:lvl w:ilvl="5" w:tplc="4009001B" w:tentative="1">
+      <w:start w:val="1"/>
+      <w:numFmt w:val="lowerRoman"/>
+      <w:lvlText w:val="%6."/>
+      <w:lvlJc w:val="right"/>
+      <w:pPr>
+        <w:ind w:left="4680" w:hanging="180"/>
+      </w:pPr>
+    </w:lvl>
+    <w:lvl w:ilvl="6" w:tplc="4009000F" w:tentative="1">
+      <w:start w:val="1"/>
+      <w:numFmt w:val="decimal"/>
+      <w:lvlText w:val="%7."/>
+      <w:lvlJc w:val="left"/>
+      <w:pPr>
+        <w:ind w:left="5400" w:hanging="360"/>
+      </w:pPr>
+    </w:lvl>
+    <w:lvl w:ilvl="7" w:tplc="40090019" w:tentative="1">
+      <w:start w:val="1"/>
+      <w:numFmt w:val="lowerLetter"/>
+      <w:lvlText w:val="%8."/>
+      <w:lvlJc w:val="left"/>
+      <w:pPr>
+        <w:ind w:left="6120" w:hanging="360"/>
+      </w:pPr>
+    </w:lvl>
+    <w:lvl w:ilvl="8" w:tplc="4009001B" w:tentative="1">
+      <w:start w:val="1"/>
+      <w:numFmt w:val="lowerRoman"/>
+      <w:lvlText w:val="%9."/>
+      <w:lvlJc w:val="right"/>
+      <w:pPr>
+        <w:ind w:left="6840" w:hanging="180"/>
+      </w:pPr>
+    </w:lvl>
+  </w:abstractNum>
+  <w:abstractNum w:abstractNumId="9">
+    <w:nsid w:val="76561B9B"/>
+    <w:multiLevelType w:val="hybridMultilevel"/>
+    <w:tmpl w:val="16AE5584"/>
+    <w:lvl w:ilvl="0" w:tplc="08BA20F8">
       <w:start w:val="1"/>
       <w:numFmt w:val="decimal"/>
       <w:lvlText w:val="%1."/>
@@ -3278,10 +4592,16 @@
     <w:abstractNumId w:val="0"/>
   </w:num>
   <w:num w:numId="7">
-    <w:abstractNumId w:val="7"/>
+    <w:abstractNumId w:val="8"/>
   </w:num>
   <w:num w:numId="8">
     <w:abstractNumId w:val="1"/>
+  </w:num>
+  <w:num w:numId="9">
+    <w:abstractNumId w:val="9"/>
+  </w:num>
+  <w:num w:numId="10">
+    <w:abstractNumId w:val="7"/>
   </w:num>
 </w:numbering>
 </file>
@@ -3586,6 +4906,23 @@
       <w:lang w:eastAsia="en-IN"/>
     </w:rPr>
   </w:style>
+  <w:style w:type="paragraph" w:styleId="NormalWeb">
+    <w:name w:val="Normal (Web)"/>
+    <w:basedOn w:val="Normal"/>
+    <w:uiPriority w:val="99"/>
+    <w:semiHidden/>
+    <w:unhideWhenUsed/>
+    <w:rsid w:val="002407A2"/>
+    <w:pPr>
+      <w:spacing w:before="100" w:beforeAutospacing="1" w:after="100" w:afterAutospacing="1" w:line="240" w:lineRule="auto"/>
+    </w:pPr>
+    <w:rPr>
+      <w:rFonts w:ascii="Times New Roman" w:eastAsia="Times New Roman" w:hAnsi="Times New Roman" w:cs="Times New Roman"/>
+      <w:sz w:val="24"/>
+      <w:szCs w:val="24"/>
+      <w:lang w:eastAsia="en-IN"/>
+    </w:rPr>
+  </w:style>
 </w:styles>
 </file>
 
@@ -3886,6 +5223,23 @@
       <w:rFonts w:ascii="Courier New" w:eastAsia="Times New Roman" w:hAnsi="Courier New" w:cs="Courier New"/>
       <w:sz w:val="20"/>
       <w:szCs w:val="20"/>
+      <w:lang w:eastAsia="en-IN"/>
+    </w:rPr>
+  </w:style>
+  <w:style w:type="paragraph" w:styleId="NormalWeb">
+    <w:name w:val="Normal (Web)"/>
+    <w:basedOn w:val="Normal"/>
+    <w:uiPriority w:val="99"/>
+    <w:semiHidden/>
+    <w:unhideWhenUsed/>
+    <w:rsid w:val="002407A2"/>
+    <w:pPr>
+      <w:spacing w:before="100" w:beforeAutospacing="1" w:after="100" w:afterAutospacing="1" w:line="240" w:lineRule="auto"/>
+    </w:pPr>
+    <w:rPr>
+      <w:rFonts w:ascii="Times New Roman" w:eastAsia="Times New Roman" w:hAnsi="Times New Roman" w:cs="Times New Roman"/>
+      <w:sz w:val="24"/>
+      <w:szCs w:val="24"/>
       <w:lang w:eastAsia="en-IN"/>
     </w:rPr>
   </w:style>

</xml_diff>